<commit_message>
add market trades to agent sensors in proposal
</commit_message>
<xml_diff>
--- a/aasma21_proposal_g49.docx
+++ b/aasma21_proposal_g49.docx
@@ -6,6 +6,7 @@
       <w:pPr>
         <w:pStyle w:val="Titledocument"/>
         <w:rPr>
+          <w:lang w:val="pt-PT"/>
           <w14:ligatures w14:val="standard"/>
         </w:rPr>
       </w:pPr>
@@ -14,6 +15,7 @@
           <w:rFonts w:eastAsia="Linux Biolinum" w:cs="Linux Biolinum"/>
           <w:color w:val="000000"/>
           <w:szCs w:val="35"/>
+          <w:lang w:val="pt-PT"/>
         </w:rPr>
         <w:t>AASMA 2021 Project Proposal</w:t>
       </w:r>
@@ -22,12 +24,14 @@
       <w:pPr>
         <w:pStyle w:val="Subtitle"/>
         <w:rPr>
+          <w:lang w:val="pt-PT"/>
           <w14:ligatures w14:val="standard"/>
         </w:rPr>
       </w:pPr>
       <w:r>
         <w:rPr>
           <w:bCs/>
+          <w:lang w:val="pt-PT"/>
           <w14:ligatures w14:val="standard"/>
         </w:rPr>
         <w:t>Group 49</w:t>
@@ -38,6 +42,7 @@
         <w:pStyle w:val="Authors"/>
         <w:rPr>
           <w:rStyle w:val="FirstName"/>
+          <w:lang w:val="pt-PT"/>
           <w14:ligatures w14:val="standard"/>
         </w:rPr>
         <w:sectPr>
@@ -121,17 +126,7 @@
           <w:lang w:val="pt-PT"/>
           <w14:ligatures w14:val="standard"/>
         </w:rPr>
-        <w:t>8</w:t>
-      </w:r>
-      <w:r>
-        <w:rPr>
-          <w:rStyle w:val="OrgName"/>
-          <w:color w:val="auto"/>
-          <w:sz w:val="20"/>
-          <w:lang w:val="pt-PT"/>
-          <w14:ligatures w14:val="standard"/>
-        </w:rPr>
-        <w:t>9476</w:t>
+        <w:t>89476</w:t>
       </w:r>
       <w:r>
         <w:rPr>
@@ -255,16 +250,7 @@
           <w:lang w:val="pt-PT"/>
           <w14:ligatures w14:val="standard"/>
         </w:rPr>
-        <w:t>L</w:t>
-      </w:r>
-      <w:r>
-        <w:rPr>
-          <w:rStyle w:val="City"/>
-          <w:sz w:val="20"/>
-          <w:lang w:val="pt-PT"/>
-          <w14:ligatures w14:val="standard"/>
-        </w:rPr>
-        <w:t>isbon, Portugal</w:t>
+        <w:t>Lisbon, Portugal</w:t>
       </w:r>
       <w:r>
         <w:rPr>
@@ -289,15 +275,7 @@
           <w:szCs w:val="18"/>
           <w:lang w:val="pt-PT"/>
         </w:rPr>
-        <w:t>t</w:t>
-      </w:r>
-      <w:r>
-        <w:rPr>
-          <w:sz w:val="20"/>
-          <w:szCs w:val="18"/>
-          <w:lang w:val="pt-PT"/>
-        </w:rPr>
-        <w:t>omas.lopes@tecnico.ulisboa.pt</w:t>
+        <w:t>tomas.lopes@tecnico.ulisboa.pt</w:t>
       </w:r>
     </w:p>
     <w:p>
@@ -437,6 +415,7 @@
       <w:pPr>
         <w:pStyle w:val="AbsHead"/>
         <w:rPr>
+          <w:lang w:val="pt-PT"/>
           <w14:ligatures w14:val="standard"/>
         </w:rPr>
         <w:sectPr>
@@ -457,11 +436,13 @@
       <w:pPr>
         <w:pStyle w:val="AbsHead"/>
         <w:rPr>
+          <w:lang w:val="en-US"/>
           <w14:ligatures w14:val="standard"/>
         </w:rPr>
       </w:pPr>
       <w:r>
         <w:rPr>
+          <w:lang w:val="en-US"/>
           <w14:ligatures w14:val="standard"/>
         </w:rPr>
         <w:t>ABSTRACT</w:t>
@@ -549,19 +530,13 @@
         <w:spacing w:before="20" w:after="120"/>
       </w:pPr>
       <w:r>
-        <w:t>As t</w:t>
-      </w:r>
-      <w:r>
-        <w:t xml:space="preserve">urn-based strategy (TBS) games have increased </w:t>
+        <w:t xml:space="preserve">As turn-based strategy (TBS) games have increased </w:t>
       </w:r>
       <w:r>
         <w:t>remarkably</w:t>
       </w:r>
       <w:r>
-        <w:t xml:space="preserve"> </w:t>
-      </w:r>
-      <w:r>
-        <w:t xml:space="preserve">in </w:t>
+        <w:t xml:space="preserve"> in </w:t>
       </w:r>
       <w:r>
         <w:t>fame</w:t>
@@ -579,13 +554,7 @@
         <w:t>AI</w:t>
       </w:r>
       <w:r>
-        <w:t xml:space="preserve"> field.</w:t>
-      </w:r>
-      <w:r>
-        <w:t xml:space="preserve"> </w:t>
-      </w:r>
-      <w:r>
-        <w:t>Intelligent agents can quickly learn how to navigate significantly complex environments such as these; hence, as video games start showing uses in many other relevant fields, learning adequate strategies for these games becomes pertinent.</w:t>
+        <w:t xml:space="preserve"> field. Intelligent agents can quickly learn how to navigate significantly complex environments such as these; hence, as video games start showing uses in many other relevant fields, learning adequate strategies for these games becomes pertinent.</w:t>
       </w:r>
     </w:p>
     <w:p>
@@ -606,13 +575,7 @@
         <w:t xml:space="preserve">explore </w:t>
       </w:r>
       <w:r>
-        <w:t>the subject of competition-based multiagent systems in the context of TBS</w:t>
-      </w:r>
-      <w:r>
-        <w:t xml:space="preserve"> </w:t>
-      </w:r>
-      <w:r>
-        <w:t>games, taking inspiration from already existing games such as the Civilization series</w:t>
+        <w:t>the subject of competition-based multiagent systems in the context of TBS games, taking inspiration from already existing games such as the Civilization series</w:t>
       </w:r>
       <w:r>
         <w:rPr>
@@ -669,16 +632,7 @@
         <w:spacing w:before="20" w:after="120"/>
       </w:pPr>
       <w:r>
-        <w:t>We</w:t>
-      </w:r>
-      <w:r>
-        <w:t xml:space="preserve"> aim to develop agents that can </w:t>
-      </w:r>
-      <w:r>
-        <w:t>devise</w:t>
-      </w:r>
-      <w:r>
-        <w:t xml:space="preserve"> successful strategies using reactive and complex deliberation mechanisms, dependent on the specific circumstances of each game.</w:t>
+        <w:t>We aim to develop agents that can devise successful strategies using reactive and complex deliberation mechanisms, dependent on the specific circumstances of each game.</w:t>
       </w:r>
     </w:p>
     <w:p>
@@ -922,13 +876,7 @@
         <w:spacing w:before="20" w:after="120"/>
       </w:pPr>
       <w:r>
-        <w:t>Building, upgrading</w:t>
-      </w:r>
-      <w:r>
-        <w:t>,</w:t>
-      </w:r>
-      <w:r>
-        <w:t xml:space="preserve"> and recruiting all have their own specific resource costs, which are divided among the three different resources already mentioned: stone, iron, and wood. Recruiting troops also consumes a peasant alongside the other three resources, and demoting it returns that peasant.</w:t>
+        <w:t>Building, upgrading, and recruiting all have their own specific resource costs, which are divided among the three different resources already mentioned: stone, iron, and wood. Recruiting troops also consumes a peasant alongside the other three resources, and demoting it returns that peasant.</w:t>
       </w:r>
     </w:p>
     <w:p>
@@ -1051,6 +999,18 @@
           <w14:ligatures w14:val="standard"/>
         </w:rPr>
         <w:t>the other villages of agents that are still playing the game</w:t>
+      </w:r>
+      <w:r>
+        <w:rPr>
+          <w14:ligatures w14:val="standard"/>
+        </w:rPr>
+        <w:t xml:space="preserve"> and </w:t>
+      </w:r>
+      <w:r>
+        <w:rPr>
+          <w14:ligatures w14:val="standard"/>
+        </w:rPr>
+        <w:t>their currently available market trades</w:t>
       </w:r>
       <w:r>
         <w:rPr>
@@ -1974,7 +1934,6 @@
     <w:lvl w:ilvl="0">
       <w:start w:val="1"/>
       <w:numFmt w:val="bullet"/>
-      <w:pStyle w:val="Footer"/>
       <w:lvlText w:val="●"/>
       <w:lvlJc w:val="left"/>
       <w:pPr>
@@ -2207,7 +2166,6 @@
     <w:lvl w:ilvl="0">
       <w:start w:val="1"/>
       <w:numFmt w:val="bullet"/>
-      <w:pStyle w:val="BalloonText"/>
       <w:lvlText w:val="●"/>
       <w:lvlJc w:val="left"/>
       <w:pPr>
@@ -3324,7 +3282,6 @@
     <w:lvl w:ilvl="5">
       <w:start w:val="1"/>
       <w:numFmt w:val="bullet"/>
-      <w:pStyle w:val="Heading6"/>
       <w:lvlText w:val="■"/>
       <w:lvlJc w:val="left"/>
       <w:pPr>
@@ -3337,7 +3294,6 @@
     <w:lvl w:ilvl="6">
       <w:start w:val="1"/>
       <w:numFmt w:val="bullet"/>
-      <w:pStyle w:val="Heading7"/>
       <w:lvlText w:val="●"/>
       <w:lvlJc w:val="left"/>
       <w:pPr>
@@ -3350,7 +3306,6 @@
     <w:lvl w:ilvl="7">
       <w:start w:val="1"/>
       <w:numFmt w:val="bullet"/>
-      <w:pStyle w:val="Heading8"/>
       <w:lvlText w:val="○"/>
       <w:lvlJc w:val="left"/>
       <w:pPr>
@@ -3363,7 +3318,6 @@
     <w:lvl w:ilvl="8">
       <w:start w:val="1"/>
       <w:numFmt w:val="bullet"/>
-      <w:pStyle w:val="Heading9"/>
       <w:lvlText w:val="■"/>
       <w:lvlJc w:val="left"/>
       <w:pPr>
@@ -4790,6 +4744,7 @@
     <w:lsdException w:name="HTML Sample" w:semiHidden="1" w:unhideWhenUsed="1"/>
     <w:lsdException w:name="HTML Typewriter" w:semiHidden="1" w:unhideWhenUsed="1"/>
     <w:lsdException w:name="HTML Variable" w:semiHidden="1" w:unhideWhenUsed="1"/>
+    <w:lsdException w:name="Normal Table" w:semiHidden="1" w:unhideWhenUsed="1"/>
     <w:lsdException w:name="annotation subject" w:semiHidden="1" w:unhideWhenUsed="1"/>
     <w:lsdException w:name="No List" w:semiHidden="1" w:uiPriority="99" w:unhideWhenUsed="1"/>
     <w:lsdException w:name="Outline List 1" w:semiHidden="1" w:unhideWhenUsed="1"/>
@@ -4832,8 +4787,11 @@
     <w:lsdException w:name="Table Contemporary" w:semiHidden="1" w:unhideWhenUsed="1"/>
     <w:lsdException w:name="Table Elegant" w:semiHidden="1" w:unhideWhenUsed="1"/>
     <w:lsdException w:name="Table Professional" w:semiHidden="1" w:unhideWhenUsed="1"/>
+    <w:lsdException w:name="Table Subtle 1" w:semiHidden="1" w:unhideWhenUsed="1"/>
     <w:lsdException w:name="Table Subtle 2" w:semiHidden="1" w:unhideWhenUsed="1"/>
     <w:lsdException w:name="Table Web 1" w:semiHidden="1" w:unhideWhenUsed="1"/>
+    <w:lsdException w:name="Table Web 2" w:semiHidden="1" w:unhideWhenUsed="1"/>
+    <w:lsdException w:name="Table Web 3" w:semiHidden="1" w:unhideWhenUsed="1"/>
     <w:lsdException w:name="Balloon Text" w:semiHidden="1" w:unhideWhenUsed="1"/>
     <w:lsdException w:name="Table Grid" w:locked="1"/>
     <w:lsdException w:name="Table Theme" w:semiHidden="1" w:unhideWhenUsed="1"/>
@@ -10783,6 +10741,10 @@
 </file>
 
 <file path=customXml/item1.xml><?xml version="1.0" encoding="utf-8"?>
+<b:Sources xmlns:b="http://schemas.openxmlformats.org/officeDocument/2006/bibliography" xmlns="http://schemas.openxmlformats.org/officeDocument/2006/bibliography" SelectedStyle="\APA.XSL" StyleName="APA"/>
+</file>
+
+<file path=customXml/item2.xml><?xml version="1.0" encoding="utf-8"?>
 <Workflow version="v.1.13">
   <Filtration versionrequired="True" status="DONE" StartTime="25-07-2014 13:27:04" EndTime="25-07-2014 13:28:29">
     <Mandatory>
@@ -10960,20 +10922,16 @@
 </Workflow>
 </file>
 
-<file path=customXml/item2.xml><?xml version="1.0" encoding="utf-8"?>
-<b:Sources xmlns:b="http://schemas.openxmlformats.org/officeDocument/2006/bibliography" xmlns="http://schemas.openxmlformats.org/officeDocument/2006/bibliography" SelectedStyle="\APA.XSL" StyleName="APA"/>
-</file>
-
 <file path=customXml/itemProps1.xml><?xml version="1.0" encoding="utf-8"?>
-<ds:datastoreItem xmlns:ds="http://schemas.openxmlformats.org/officeDocument/2006/customXml" ds:itemID="{4D45DBA2-DCF6-46BF-858B-9A8CC8161B4D}">
-  <ds:schemaRefs/>
-</ds:datastoreItem>
-</file>
-
-<file path=customXml/itemProps2.xml><?xml version="1.0" encoding="utf-8"?>
 <ds:datastoreItem xmlns:ds="http://schemas.openxmlformats.org/officeDocument/2006/customXml" ds:itemID="{B589180B-96F4-4B3D-93D7-E2C64345EF74}">
   <ds:schemaRefs>
     <ds:schemaRef ds:uri="http://schemas.openxmlformats.org/officeDocument/2006/bibliography"/>
   </ds:schemaRefs>
 </ds:datastoreItem>
+</file>
+
+<file path=customXml/itemProps2.xml><?xml version="1.0" encoding="utf-8"?>
+<ds:datastoreItem xmlns:ds="http://schemas.openxmlformats.org/officeDocument/2006/customXml" ds:itemID="{4D45DBA2-DCF6-46BF-858B-9A8CC8161B4D}">
+  <ds:schemaRefs/>
+</ds:datastoreItem>
 </file>
</xml_diff>

<commit_message>
add stone/quarry and wood/sawmill, preparing for multiple resources (part 2)
</commit_message>
<xml_diff>
--- a/aasma21_proposal_g49.docx
+++ b/aasma21_proposal_g49.docx
@@ -714,7 +714,13 @@
         <w:spacing w:before="20" w:after="120"/>
       </w:pPr>
       <w:r>
-        <w:t>There are 7 available buildings, which are all upgradeable and all serve different needs:</w:t>
+        <w:t xml:space="preserve">There are </w:t>
+      </w:r>
+      <w:r>
+        <w:t>eight</w:t>
+      </w:r>
+      <w:r>
+        <w:t xml:space="preserve"> available buildings, which are all upgradeable and all serve different needs:</w:t>
       </w:r>
     </w:p>
     <w:p>
@@ -10741,10 +10747,6 @@
 </file>
 
 <file path=customXml/item1.xml><?xml version="1.0" encoding="utf-8"?>
-<b:Sources xmlns:b="http://schemas.openxmlformats.org/officeDocument/2006/bibliography" xmlns="http://schemas.openxmlformats.org/officeDocument/2006/bibliography" SelectedStyle="\APA.XSL" StyleName="APA"/>
-</file>
-
-<file path=customXml/item2.xml><?xml version="1.0" encoding="utf-8"?>
 <Workflow version="v.1.13">
   <Filtration versionrequired="True" status="DONE" StartTime="25-07-2014 13:27:04" EndTime="25-07-2014 13:28:29">
     <Mandatory>
@@ -10922,16 +10924,20 @@
 </Workflow>
 </file>
 
+<file path=customXml/item2.xml><?xml version="1.0" encoding="utf-8"?>
+<b:Sources xmlns:b="http://schemas.openxmlformats.org/officeDocument/2006/bibliography" xmlns="http://schemas.openxmlformats.org/officeDocument/2006/bibliography" SelectedStyle="\APA.XSL" StyleName="APA"/>
+</file>
+
 <file path=customXml/itemProps1.xml><?xml version="1.0" encoding="utf-8"?>
+<ds:datastoreItem xmlns:ds="http://schemas.openxmlformats.org/officeDocument/2006/customXml" ds:itemID="{4D45DBA2-DCF6-46BF-858B-9A8CC8161B4D}">
+  <ds:schemaRefs/>
+</ds:datastoreItem>
+</file>
+
+<file path=customXml/itemProps2.xml><?xml version="1.0" encoding="utf-8"?>
 <ds:datastoreItem xmlns:ds="http://schemas.openxmlformats.org/officeDocument/2006/customXml" ds:itemID="{B589180B-96F4-4B3D-93D7-E2C64345EF74}">
   <ds:schemaRefs>
     <ds:schemaRef ds:uri="http://schemas.openxmlformats.org/officeDocument/2006/bibliography"/>
   </ds:schemaRefs>
 </ds:datastoreItem>
-</file>
-
-<file path=customXml/itemProps2.xml><?xml version="1.0" encoding="utf-8"?>
-<ds:datastoreItem xmlns:ds="http://schemas.openxmlformats.org/officeDocument/2006/customXml" ds:itemID="{4D45DBA2-DCF6-46BF-858B-9A8CC8161B4D}">
-  <ds:schemaRefs/>
-</ds:datastoreItem>
 </file>
</xml_diff>